<commit_message>
dry run version II
</commit_message>
<xml_diff>
--- a/Nigeria MSNA deployment wrap up.docx
+++ b/Nigeria MSNA deployment wrap up.docx
@@ -21,7 +21,33 @@
         </w:numPr>
       </w:pPr>
       <w:r>
-        <w:t xml:space="preserve">Follow up after day 2 of data collection – first batch of analysis in </w:t>
+        <w:t>Follow up after day 4</w:t>
+      </w:r>
+      <w:r>
+        <w:t xml:space="preserve"> of data collection – first batch of analysis in </w:t>
+      </w:r>
+    </w:p>
+    <w:p>
+      <w:pPr>
+        <w:pStyle w:val="ListParagraph"/>
+        <w:numPr>
+          <w:ilvl w:val="1"/>
+          <w:numId w:val="1"/>
+        </w:numPr>
+      </w:pPr>
+      <w:r>
+        <w:t xml:space="preserve">Michael and Monday to execute </w:t>
+      </w:r>
+      <w:proofErr w:type="spellStart"/>
+      <w:r>
+        <w:t>cleaninginspectoR</w:t>
+      </w:r>
+      <w:proofErr w:type="spellEnd"/>
+      <w:r>
+        <w:t xml:space="preserve"> and </w:t>
+      </w:r>
+      <w:r>
+        <w:t xml:space="preserve">Dry Run script </w:t>
       </w:r>
     </w:p>
     <w:p>
@@ -33,7 +59,43 @@
         </w:numPr>
       </w:pPr>
       <w:r>
-        <w:t>Demonstrate composite indicator construction. Get an example composite from Ugo.</w:t>
+        <w:t xml:space="preserve">Demonstrate composite indicator construction. </w:t>
+      </w:r>
+    </w:p>
+    <w:p>
+      <w:pPr>
+        <w:pStyle w:val="ListParagraph"/>
+        <w:numPr>
+          <w:ilvl w:val="1"/>
+          <w:numId w:val="1"/>
+        </w:numPr>
+      </w:pPr>
+      <w:r>
+        <w:t xml:space="preserve">Michael / Ugo to fill out composite indicator document, with R expressions in base and </w:t>
+      </w:r>
+      <w:proofErr w:type="spellStart"/>
+      <w:r>
+        <w:t>composr</w:t>
+      </w:r>
+      <w:proofErr w:type="spellEnd"/>
+      <w:r>
+        <w:t xml:space="preserve"> package (i.e. </w:t>
+      </w:r>
+      <w:proofErr w:type="spellStart"/>
+      <w:r>
+        <w:t>selected_</w:t>
+      </w:r>
+      <w:proofErr w:type="gramStart"/>
+      <w:r>
+        <w:t>any</w:t>
+      </w:r>
+      <w:proofErr w:type="spellEnd"/>
+      <w:r>
+        <w:t xml:space="preserve"> )</w:t>
+      </w:r>
+      <w:proofErr w:type="gramEnd"/>
+      <w:r>
+        <w:t xml:space="preserve"> </w:t>
       </w:r>
     </w:p>
     <w:p>
@@ -45,7 +107,7 @@
         </w:numPr>
       </w:pPr>
       <w:r>
-        <w:t xml:space="preserve"> Check code behind weighted CI and weighted </w:t>
+        <w:t xml:space="preserve">Check code behind weighted CI and weighted </w:t>
       </w:r>
       <w:proofErr w:type="spellStart"/>
       <w:r>
@@ -53,17 +115,78 @@
       </w:r>
       <w:proofErr w:type="spellEnd"/>
       <w:r>
-        <w:t xml:space="preserve"> (Michael)</w:t>
+        <w:t xml:space="preserve"> (Michael) </w:t>
+      </w:r>
+    </w:p>
+    <w:p>
+      <w:pPr>
+        <w:pStyle w:val="ListParagraph"/>
+        <w:numPr>
+          <w:ilvl w:val="1"/>
+          <w:numId w:val="1"/>
+        </w:numPr>
+      </w:pPr>
+      <w:r>
+        <w:t xml:space="preserve">Michael to send Eliora </w:t>
+      </w:r>
+      <w:r>
+        <w:t>c</w:t>
+      </w:r>
+      <w:r>
+        <w:t xml:space="preserve">ode </w:t>
+      </w:r>
+    </w:p>
+    <w:p>
+      <w:r>
+        <w:t xml:space="preserve">KI </w:t>
+      </w:r>
+    </w:p>
+    <w:p>
+      <w:pPr>
+        <w:pStyle w:val="ListParagraph"/>
+        <w:numPr>
+          <w:ilvl w:val="0"/>
+          <w:numId w:val="1"/>
+        </w:numPr>
+      </w:pPr>
+      <w:r>
+        <w:t xml:space="preserve">Set up dry run </w:t>
+      </w:r>
+      <w:r>
+        <w:t xml:space="preserve">based on </w:t>
+      </w:r>
+      <w:proofErr w:type="spellStart"/>
+      <w:r>
+        <w:t>analysisplan</w:t>
+      </w:r>
+      <w:proofErr w:type="spellEnd"/>
+      <w:r>
+        <w:t xml:space="preserve"> </w:t>
+      </w:r>
+    </w:p>
+    <w:p>
+      <w:pPr>
+        <w:pStyle w:val="ListParagraph"/>
+        <w:numPr>
+          <w:ilvl w:val="1"/>
+          <w:numId w:val="1"/>
+        </w:numPr>
+      </w:pPr>
+      <w:r>
+        <w:t xml:space="preserve">Split </w:t>
+      </w:r>
+      <w:proofErr w:type="spellStart"/>
+      <w:r>
+        <w:t>analysisplan</w:t>
+      </w:r>
+      <w:proofErr w:type="spellEnd"/>
+      <w:r>
+        <w:t xml:space="preserve"> into KI</w:t>
       </w:r>
       <w:bookmarkStart w:id="0" w:name="_GoBack"/>
       <w:bookmarkEnd w:id="0"/>
       <w:r>
-        <w:t xml:space="preserve"> </w:t>
-      </w:r>
-    </w:p>
-    <w:p>
-      <w:r>
-        <w:t xml:space="preserve">KI </w:t>
+        <w:t xml:space="preserve"> and HH (since two different datasets) </w:t>
       </w:r>
     </w:p>
     <w:p>
@@ -75,7 +198,24 @@
         </w:numPr>
       </w:pPr>
       <w:r>
-        <w:t xml:space="preserve">Review code </w:t>
+        <w:t xml:space="preserve">Decide on triangulation and weighting </w:t>
+      </w:r>
+    </w:p>
+    <w:p>
+      <w:pPr>
+        <w:pStyle w:val="ListParagraph"/>
+        <w:numPr>
+          <w:ilvl w:val="1"/>
+          <w:numId w:val="1"/>
+        </w:numPr>
+      </w:pPr>
+      <w:r>
+        <w:t>Ugo / Michael to decide, if no weighting then triangulation needed in areas with &gt;1 KI</w:t>
+      </w:r>
+    </w:p>
+    <w:p>
+      <w:r>
+        <w:t xml:space="preserve">Capacity building </w:t>
       </w:r>
     </w:p>
     <w:p>
@@ -87,12 +227,16 @@
         </w:numPr>
       </w:pPr>
       <w:r>
-        <w:t xml:space="preserve">Set up dry run </w:t>
-      </w:r>
-    </w:p>
-    <w:p>
-      <w:r>
-        <w:t xml:space="preserve">Capacity building </w:t>
+        <w:t>Eliora to s</w:t>
+      </w:r>
+      <w:r>
+        <w:t xml:space="preserve">end code for user training </w:t>
+      </w:r>
+      <w:r>
+        <w:t xml:space="preserve">and input materials </w:t>
+      </w:r>
+      <w:r>
+        <w:t>(Lucas, Ugo, ++)</w:t>
       </w:r>
     </w:p>
     <w:p>
@@ -104,7 +248,31 @@
         </w:numPr>
       </w:pPr>
       <w:r>
-        <w:t>Send code for user training (Lucas, Ugo, ++)</w:t>
+        <w:t xml:space="preserve">Review the function for data cleaning written and shared on Friday </w:t>
+      </w:r>
+    </w:p>
+    <w:p>
+      <w:pPr>
+        <w:pStyle w:val="ListParagraph"/>
+        <w:numPr>
+          <w:ilvl w:val="1"/>
+          <w:numId w:val="1"/>
+        </w:numPr>
+      </w:pPr>
+      <w:r>
+        <w:t xml:space="preserve">Code review </w:t>
+      </w:r>
+    </w:p>
+    <w:p>
+      <w:pPr>
+        <w:pStyle w:val="ListParagraph"/>
+        <w:numPr>
+          <w:ilvl w:val="1"/>
+          <w:numId w:val="1"/>
+        </w:numPr>
+      </w:pPr>
+      <w:r>
+        <w:t xml:space="preserve">HTR: </w:t>
       </w:r>
     </w:p>
     <w:p>
@@ -116,6 +284,33 @@
         </w:numPr>
       </w:pPr>
       <w:r>
+        <w:t xml:space="preserve">Michael to give a user training / handover </w:t>
+      </w:r>
+    </w:p>
+    <w:p>
+      <w:pPr>
+        <w:pStyle w:val="ListParagraph"/>
+        <w:numPr>
+          <w:ilvl w:val="1"/>
+          <w:numId w:val="1"/>
+        </w:numPr>
+      </w:pPr>
+      <w:r>
+        <w:t xml:space="preserve">Work together with Monday on scripts </w:t>
+      </w:r>
+      <w:r>
+        <w:t xml:space="preserve">through GitHub, </w:t>
+      </w:r>
+    </w:p>
+    <w:p>
+      <w:pPr>
+        <w:pStyle w:val="ListParagraph"/>
+        <w:numPr>
+          <w:ilvl w:val="0"/>
+          <w:numId w:val="1"/>
+        </w:numPr>
+      </w:pPr>
+      <w:r>
         <w:t xml:space="preserve">Check in with Monday about next steps </w:t>
       </w:r>
     </w:p>
@@ -123,47 +318,47 @@
       <w:pPr>
         <w:pStyle w:val="ListParagraph"/>
         <w:numPr>
+          <w:ilvl w:val="1"/>
+          <w:numId w:val="1"/>
+        </w:numPr>
+      </w:pPr>
+      <w:r>
+        <w:t>Have him walk Sebastian through his code (</w:t>
+      </w:r>
+      <w:proofErr w:type="gramStart"/>
+      <w:r>
+        <w:t>HTR</w:t>
+      </w:r>
+      <w:proofErr w:type="gramEnd"/>
+    </w:p>
+    <w:p>
+      <w:pPr>
+        <w:rPr>
+          <w:lang w:val="fr-CH"/>
+        </w:rPr>
+      </w:pPr>
+      <w:r>
+        <w:t>O</w:t>
+      </w:r>
+      <w:r>
+        <w:t>ther stuff</w:t>
+      </w:r>
+    </w:p>
+    <w:p>
+      <w:pPr>
+        <w:pStyle w:val="ListParagraph"/>
+        <w:numPr>
           <w:ilvl w:val="0"/>
           <w:numId w:val="1"/>
         </w:numPr>
       </w:pPr>
       <w:r>
-        <w:t xml:space="preserve">Review mentor training slides </w:t>
-      </w:r>
-    </w:p>
-    <w:p/>
-    <w:p>
-      <w:r>
-        <w:t xml:space="preserve">Other </w:t>
-      </w:r>
-      <w:proofErr w:type="gramStart"/>
-      <w:r>
-        <w:t>stuff:::</w:t>
-      </w:r>
-      <w:proofErr w:type="gramEnd"/>
-      <w:r>
-        <w:t xml:space="preserve"> </w:t>
-      </w:r>
-    </w:p>
-    <w:p>
-      <w:pPr>
-        <w:pStyle w:val="ListParagraph"/>
-        <w:numPr>
-          <w:ilvl w:val="0"/>
-          <w:numId w:val="1"/>
-        </w:numPr>
-      </w:pPr>
-      <w:r>
         <w:t xml:space="preserve">Code management across teams (release notes) </w:t>
       </w:r>
     </w:p>
     <w:p>
       <w:pPr>
         <w:pStyle w:val="ListParagraph"/>
-        <w:numPr>
-          <w:ilvl w:val="0"/>
-          <w:numId w:val="1"/>
-        </w:numPr>
       </w:pPr>
     </w:p>
     <w:sectPr>
@@ -305,7 +500,7 @@
         <w:rFonts w:ascii="Calibri" w:eastAsiaTheme="minorHAnsi" w:hAnsi="Calibri" w:cs="Calibri" w:hint="default"/>
       </w:rPr>
     </w:lvl>
-    <w:lvl w:ilvl="1" w:tplc="08090003" w:tentative="1">
+    <w:lvl w:ilvl="1" w:tplc="08090003">
       <w:start w:val="1"/>
       <w:numFmt w:val="bullet"/>
       <w:lvlText w:val="o"/>

</xml_diff>